<commit_message>
change something like batch size in MINST
</commit_message>
<xml_diff>
--- a/MNIST/MNIST实验报告.docx
+++ b/MNIST/MNIST实验报告.docx
@@ -196,9 +196,6 @@
         </w:numPr>
         <w:ind w:firstLineChars="0"/>
         <w:jc w:val="left"/>
-        <w:rPr>
-          <w:rFonts w:hint="eastAsia"/>
-        </w:rPr>
       </w:pPr>
       <w:r>
         <w:rPr>
@@ -238,9 +235,6 @@
           <w:numId w:val="6"/>
         </w:numPr>
         <w:ind w:firstLineChars="0"/>
-        <w:rPr>
-          <w:rFonts w:hint="eastAsia"/>
-        </w:rPr>
       </w:pPr>
       <w:r>
         <w:t>A</w:t>
@@ -337,9 +331,6 @@
         <w:pStyle w:val="a5"/>
         <w:ind w:left="420" w:firstLineChars="0" w:firstLine="0"/>
         <w:jc w:val="center"/>
-        <w:rPr>
-          <w:rFonts w:hint="eastAsia"/>
-        </w:rPr>
       </w:pPr>
       <w:r>
         <w:rPr>
@@ -461,17 +452,11 @@
       <w:pPr>
         <w:ind w:leftChars="200" w:left="420"/>
         <w:jc w:val="center"/>
-        <w:rPr>
-          <w:rFonts w:hint="eastAsia"/>
-        </w:rPr>
       </w:pPr>
     </w:p>
     <w:p>
       <w:pPr>
         <w:ind w:leftChars="200" w:left="420"/>
-        <w:rPr>
-          <w:rFonts w:hint="eastAsia"/>
-        </w:rPr>
       </w:pPr>
     </w:p>
     <w:p>
@@ -657,9 +642,6 @@
       <w:pPr>
         <w:pStyle w:val="a5"/>
         <w:ind w:left="420" w:firstLineChars="0" w:firstLine="0"/>
-        <w:rPr>
-          <w:rFonts w:hint="eastAsia"/>
-        </w:rPr>
       </w:pPr>
       <w:r>
         <w:rPr>
@@ -742,9 +724,6 @@
       <w:pPr>
         <w:pStyle w:val="a5"/>
         <w:ind w:left="420" w:firstLineChars="0" w:firstLine="0"/>
-        <w:rPr>
-          <w:rFonts w:hint="eastAsia"/>
-        </w:rPr>
       </w:pPr>
     </w:p>
     <w:p>
@@ -755,13 +734,7 @@
         <w:rPr>
           <w:rFonts w:hint="eastAsia"/>
         </w:rPr>
-        <w:t>这个数据集由四部分组成，分别是图示</w:t>
-      </w:r>
-      <w:r>
-        <w:rPr>
-          <w:rFonts w:hint="eastAsia"/>
-        </w:rPr>
-        <w:t>：</w:t>
+        <w:t>这个数据集由四部分组成，分别是图示：</w:t>
       </w:r>
     </w:p>
     <w:p>
@@ -825,217 +798,198 @@
         <w:rPr>
           <w:rFonts w:hint="eastAsia"/>
         </w:rPr>
-        <w:t>也就是一个训练图片集，一个训练标签集，一个测试图片集，一个测试标签集；我们可以看出这个其实并不是普通的文本文件或是图片文件，而是一个压缩文件，下载并解压出来，我们看到的是二进制文件，其中训练图片集的内容部分如此</w:t>
-      </w:r>
-      <w:r>
-        <w:rPr>
-          <w:rFonts w:hint="eastAsia"/>
-        </w:rPr>
+        <w:t>也就是一个训练图片集，一个训练标签集，一个测试图片集，一个测试标签集；我们可以看出这个其实并不是普通的文本文件或是图片文件，而是一个压缩文件，下载并解压出来，我们看到的是二进制文件，其中训练图片集的内容部分如此。</w:t>
+      </w:r>
+    </w:p>
+    <w:p>
+      <w:r>
+        <w:rPr>
+          <w:rFonts w:hint="eastAsia"/>
+        </w:rPr>
+        <w:t xml:space="preserve">    </w:t>
+      </w:r>
+      <w:r>
+        <w:rPr>
+          <w:rFonts w:hint="eastAsia"/>
+        </w:rPr>
+        <w:t>包含有</w:t>
+      </w:r>
+      <w:r>
+        <w:rPr>
+          <w:rFonts w:hint="eastAsia"/>
+        </w:rPr>
+        <w:t xml:space="preserve">60000 </w:t>
+      </w:r>
+      <w:r>
+        <w:rPr>
+          <w:rFonts w:hint="eastAsia"/>
+        </w:rPr>
+        <w:t>行的训练数据集，</w:t>
+      </w:r>
+      <w:r>
+        <w:rPr>
+          <w:rFonts w:hint="eastAsia"/>
+        </w:rPr>
+        <w:t xml:space="preserve">mnist.train </w:t>
+      </w:r>
+    </w:p>
+    <w:p>
+      <w:r>
+        <w:rPr>
+          <w:rFonts w:hint="eastAsia"/>
+        </w:rPr>
+        <w:t xml:space="preserve">    </w:t>
+      </w:r>
+      <w:r>
+        <w:rPr>
+          <w:rFonts w:hint="eastAsia"/>
+        </w:rPr>
+        <w:t>还有</w:t>
+      </w:r>
+      <w:r>
+        <w:rPr>
+          <w:rFonts w:hint="eastAsia"/>
+        </w:rPr>
+        <w:t xml:space="preserve">10000 </w:t>
+      </w:r>
+      <w:r>
+        <w:rPr>
+          <w:rFonts w:hint="eastAsia"/>
+        </w:rPr>
+        <w:t>行的测试数据集</w:t>
+      </w:r>
+      <w:r>
+        <w:rPr>
+          <w:rFonts w:hint="eastAsia"/>
+        </w:rPr>
+        <w:t>,mnist.test</w:t>
+      </w:r>
+    </w:p>
+    <w:p>
+      <w:pPr>
+        <w:ind w:firstLine="420"/>
+      </w:pPr>
+      <w:r>
+        <w:rPr>
+          <w:rFonts w:hint="eastAsia"/>
+        </w:rPr>
+        <w:t>有一个单独的测试数据集不用于训练而是用来评估这个模型的性能，从而更加容易把设计的模型推广到其他数据集上</w:t>
+      </w:r>
+      <w:r>
         <w:t>。</w:t>
       </w:r>
-    </w:p>
-    <w:p>
-      <w:pPr>
-        <w:rPr>
-          <w:rFonts w:hint="eastAsia"/>
-        </w:rPr>
-      </w:pPr>
-      <w:r>
-        <w:rPr>
-          <w:rFonts w:hint="eastAsia"/>
-        </w:rPr>
-        <w:t xml:space="preserve">    </w:t>
-      </w:r>
-      <w:r>
-        <w:rPr>
-          <w:rFonts w:hint="eastAsia"/>
-        </w:rPr>
-        <w:t>包含有</w:t>
-      </w:r>
-      <w:r>
-        <w:rPr>
-          <w:rFonts w:hint="eastAsia"/>
-        </w:rPr>
-        <w:t xml:space="preserve">60000 </w:t>
-      </w:r>
-      <w:r>
-        <w:rPr>
-          <w:rFonts w:hint="eastAsia"/>
-        </w:rPr>
-        <w:t>行的训练数据集，</w:t>
-      </w:r>
-      <w:r>
-        <w:rPr>
-          <w:rFonts w:hint="eastAsia"/>
-        </w:rPr>
-        <w:t xml:space="preserve">mnist.train </w:t>
-      </w:r>
-    </w:p>
-    <w:p>
-      <w:pPr>
-        <w:rPr>
-          <w:rFonts w:hint="eastAsia"/>
-        </w:rPr>
-      </w:pPr>
-      <w:r>
-        <w:rPr>
-          <w:rFonts w:hint="eastAsia"/>
-        </w:rPr>
-        <w:t xml:space="preserve">    </w:t>
-      </w:r>
-      <w:r>
-        <w:rPr>
-          <w:rFonts w:hint="eastAsia"/>
-        </w:rPr>
-        <w:t>还有</w:t>
-      </w:r>
-      <w:r>
-        <w:rPr>
-          <w:rFonts w:hint="eastAsia"/>
-        </w:rPr>
-        <w:t xml:space="preserve">10000 </w:t>
-      </w:r>
-      <w:r>
-        <w:rPr>
-          <w:rFonts w:hint="eastAsia"/>
-        </w:rPr>
-        <w:t>行的测试数据集</w:t>
-      </w:r>
-      <w:r>
-        <w:rPr>
-          <w:rFonts w:hint="eastAsia"/>
-        </w:rPr>
-        <w:t>,mnist.test</w:t>
+      <w:r>
+        <w:rPr>
+          <w:rFonts w:hint="eastAsia"/>
+        </w:rPr>
+        <w:t>图片设置为</w:t>
+      </w:r>
+      <w:r>
+        <w:rPr>
+          <w:rFonts w:hint="eastAsia"/>
+        </w:rPr>
+        <w:t xml:space="preserve"> xs ,</w:t>
+      </w:r>
+      <w:r>
+        <w:rPr>
+          <w:rFonts w:hint="eastAsia"/>
+        </w:rPr>
+        <w:t>标签设置为</w:t>
+      </w:r>
+      <w:r>
+        <w:rPr>
+          <w:rFonts w:hint="eastAsia"/>
+        </w:rPr>
+        <w:t xml:space="preserve"> ys ,</w:t>
+      </w:r>
+      <w:r>
+        <w:rPr>
+          <w:rFonts w:hint="eastAsia"/>
+        </w:rPr>
+        <w:t>图片为</w:t>
+      </w:r>
+      <w:r>
+        <w:rPr>
+          <w:rFonts w:hint="eastAsia"/>
+        </w:rPr>
+        <w:t xml:space="preserve"> 28X28 = 784 pi</w:t>
+      </w:r>
+      <w:r>
+        <w:t>。</w:t>
+      </w:r>
+      <w:r>
+        <w:rPr>
+          <w:rFonts w:hint="eastAsia"/>
+        </w:rPr>
+        <w:t>所以</w:t>
+      </w:r>
+      <w:r>
+        <w:rPr>
+          <w:rFonts w:hint="eastAsia"/>
+        </w:rPr>
+        <w:t xml:space="preserve"> mnist.train.images </w:t>
+      </w:r>
+      <w:r>
+        <w:rPr>
+          <w:rFonts w:hint="eastAsia"/>
+        </w:rPr>
+        <w:t>是一个</w:t>
+      </w:r>
+      <w:r>
+        <w:rPr>
+          <w:rFonts w:hint="eastAsia"/>
+        </w:rPr>
+        <w:t xml:space="preserve"> [60000,784] </w:t>
+      </w:r>
+      <w:r>
+        <w:rPr>
+          <w:rFonts w:hint="eastAsia"/>
+        </w:rPr>
+        <w:t>的张量</w:t>
+      </w:r>
+      <w:r>
+        <w:t>。</w:t>
+      </w:r>
+      <w:r>
+        <w:rPr>
+          <w:rFonts w:hint="eastAsia"/>
+        </w:rPr>
+        <w:t>所以</w:t>
+      </w:r>
+      <w:r>
+        <w:rPr>
+          <w:rFonts w:hint="eastAsia"/>
+        </w:rPr>
+        <w:t xml:space="preserve"> mnist.train.labels </w:t>
+      </w:r>
+      <w:r>
+        <w:rPr>
+          <w:rFonts w:hint="eastAsia"/>
+        </w:rPr>
+        <w:t>是一个</w:t>
+      </w:r>
+      <w:r>
+        <w:rPr>
+          <w:rFonts w:hint="eastAsia"/>
+        </w:rPr>
+        <w:t xml:space="preserve"> [60000,10]  </w:t>
+      </w:r>
+      <w:r>
+        <w:rPr>
+          <w:rFonts w:hint="eastAsia"/>
+        </w:rPr>
+        <w:t>的张量</w:t>
+      </w:r>
+      <w:r>
+        <w:rPr>
+          <w:rFonts w:hint="eastAsia"/>
+        </w:rPr>
+        <w:t>。</w:t>
       </w:r>
     </w:p>
     <w:p>
       <w:pPr>
         <w:ind w:firstLine="420"/>
-      </w:pPr>
-      <w:r>
-        <w:rPr>
-          <w:rFonts w:hint="eastAsia"/>
-        </w:rPr>
-        <w:t>有一个单独的测试数据集不用于训练而是用来评估这个模型的性能，从而更加容易把设计的模型推广到其他数据集上</w:t>
-      </w:r>
-      <w:r>
-        <w:t>。</w:t>
-      </w:r>
-      <w:r>
-        <w:rPr>
-          <w:rFonts w:hint="eastAsia"/>
-        </w:rPr>
-        <w:t>图片设置为</w:t>
-      </w:r>
-      <w:r>
-        <w:rPr>
-          <w:rFonts w:hint="eastAsia"/>
-        </w:rPr>
-        <w:t xml:space="preserve"> xs ,</w:t>
-      </w:r>
-      <w:r>
-        <w:rPr>
-          <w:rFonts w:hint="eastAsia"/>
-        </w:rPr>
-        <w:t>标签设置为</w:t>
-      </w:r>
-      <w:r>
-        <w:rPr>
-          <w:rFonts w:hint="eastAsia"/>
-        </w:rPr>
-        <w:t xml:space="preserve"> ys ,</w:t>
-      </w:r>
-      <w:r>
-        <w:rPr>
-          <w:rFonts w:hint="eastAsia"/>
-        </w:rPr>
-        <w:t>图片为</w:t>
-      </w:r>
-      <w:r>
-        <w:rPr>
-          <w:rFonts w:hint="eastAsia"/>
-        </w:rPr>
-        <w:t xml:space="preserve"> 28X28 = 784 pi</w:t>
-      </w:r>
-      <w:r>
-        <w:t>。</w:t>
-      </w:r>
-      <w:r>
-        <w:rPr>
-          <w:rFonts w:hint="eastAsia"/>
-        </w:rPr>
-        <w:t>所以</w:t>
-      </w:r>
-      <w:r>
-        <w:rPr>
-          <w:rFonts w:hint="eastAsia"/>
-        </w:rPr>
-        <w:t xml:space="preserve"> mnist.train.images </w:t>
-      </w:r>
-      <w:r>
-        <w:rPr>
-          <w:rFonts w:hint="eastAsia"/>
-        </w:rPr>
-        <w:t>是一个</w:t>
-      </w:r>
-      <w:r>
-        <w:rPr>
-          <w:rFonts w:hint="eastAsia"/>
-        </w:rPr>
-        <w:t xml:space="preserve"> [60000,784] </w:t>
-      </w:r>
-      <w:r>
-        <w:rPr>
-          <w:rFonts w:hint="eastAsia"/>
-        </w:rPr>
-        <w:t>的张量</w:t>
-      </w:r>
-      <w:r>
-        <w:t>。</w:t>
-      </w:r>
-      <w:r>
-        <w:rPr>
-          <w:rFonts w:hint="eastAsia"/>
-        </w:rPr>
-        <w:t>所以</w:t>
-      </w:r>
-      <w:r>
-        <w:rPr>
-          <w:rFonts w:hint="eastAsia"/>
-        </w:rPr>
-        <w:t xml:space="preserve"> mnist.train.labels </w:t>
-      </w:r>
-      <w:r>
-        <w:rPr>
-          <w:rFonts w:hint="eastAsia"/>
-        </w:rPr>
-        <w:t>是一个</w:t>
-      </w:r>
-      <w:r>
-        <w:rPr>
-          <w:rFonts w:hint="eastAsia"/>
-        </w:rPr>
-        <w:t xml:space="preserve"> [60000,10]  </w:t>
-      </w:r>
-      <w:r>
-        <w:rPr>
-          <w:rFonts w:hint="eastAsia"/>
-        </w:rPr>
-        <w:t>的张量</w:t>
-      </w:r>
-      <w:r>
-        <w:rPr>
-          <w:rFonts w:hint="eastAsia"/>
-        </w:rPr>
-        <w:t>。</w:t>
-      </w:r>
-    </w:p>
-    <w:p>
-      <w:pPr>
-        <w:ind w:firstLine="420"/>
-        <w:rPr>
-          <w:rFonts w:hint="eastAsia"/>
-        </w:rPr>
       </w:pPr>
     </w:p>
     <w:p>
@@ -1133,9 +1087,6 @@
         <w:pStyle w:val="a5"/>
         <w:ind w:left="420" w:firstLineChars="0" w:firstLine="0"/>
         <w:jc w:val="left"/>
-        <w:rPr>
-          <w:rFonts w:hint="eastAsia"/>
-        </w:rPr>
       </w:pPr>
     </w:p>
     <w:p>
@@ -1172,9 +1123,6 @@
         <w:pStyle w:val="a5"/>
         <w:ind w:left="420" w:firstLineChars="0" w:firstLine="0"/>
         <w:jc w:val="center"/>
-        <w:rPr>
-          <w:rFonts w:hint="eastAsia"/>
-        </w:rPr>
       </w:pPr>
       <w:r>
         <w:rPr>
@@ -1230,9 +1178,6 @@
         <w:pStyle w:val="a5"/>
         <w:ind w:left="420"/>
         <w:jc w:val="left"/>
-        <w:rPr>
-          <w:rFonts w:hint="eastAsia"/>
-        </w:rPr>
       </w:pPr>
       <w:r>
         <w:rPr>
@@ -1405,13 +1350,7 @@
         <w:rPr>
           <w:rFonts w:hint="eastAsia"/>
         </w:rPr>
-        <w:t>）</w:t>
-      </w:r>
-      <w:r>
-        <w:rPr>
-          <w:rFonts w:hint="eastAsia"/>
-        </w:rPr>
-        <w:t>神经网络中的激活函数，其作用就是引入非线性。具体的非线性形式，则有多种选择。</w:t>
+        <w:t>）神经网络中的激活函数，其作用就是引入非线性。具体的非线性形式，则有多种选择。</w:t>
       </w:r>
       <w:r>
         <w:rPr>
@@ -1455,9 +1394,6 @@
         <w:pStyle w:val="a5"/>
         <w:ind w:left="420"/>
         <w:jc w:val="left"/>
-        <w:rPr>
-          <w:rFonts w:hint="eastAsia"/>
-        </w:rPr>
       </w:pPr>
     </w:p>
     <w:p>
@@ -1537,9 +1473,6 @@
         <w:pStyle w:val="a5"/>
         <w:ind w:left="420" w:firstLineChars="0" w:firstLine="0"/>
         <w:jc w:val="left"/>
-        <w:rPr>
-          <w:rFonts w:hint="eastAsia"/>
-        </w:rPr>
       </w:pPr>
       <w:r>
         <w:rPr>
@@ -1559,9 +1492,6 @@
         <w:pStyle w:val="a5"/>
         <w:ind w:left="420" w:firstLineChars="0" w:firstLine="0"/>
         <w:jc w:val="left"/>
-        <w:rPr>
-          <w:rFonts w:hint="eastAsia"/>
-        </w:rPr>
       </w:pPr>
     </w:p>
     <w:p>
@@ -1593,9 +1523,6 @@
         <w:pStyle w:val="a5"/>
         <w:ind w:left="420" w:firstLineChars="0" w:firstLine="0"/>
         <w:jc w:val="center"/>
-        <w:rPr>
-          <w:rFonts w:hint="eastAsia"/>
-        </w:rPr>
       </w:pPr>
       <w:r>
         <w:rPr>
@@ -1651,9 +1578,6 @@
         <w:pStyle w:val="a5"/>
         <w:ind w:left="420"/>
         <w:jc w:val="left"/>
-        <w:rPr>
-          <w:rFonts w:hint="eastAsia"/>
-        </w:rPr>
       </w:pPr>
       <w:r>
         <w:rPr>
@@ -2182,9 +2106,6 @@
       <w:pPr>
         <w:ind w:left="420"/>
         <w:jc w:val="center"/>
-        <w:rPr>
-          <w:rFonts w:hint="eastAsia"/>
-        </w:rPr>
       </w:pPr>
       <w:r>
         <w:rPr>
@@ -2424,9 +2345,6 @@
       <w:pPr>
         <w:ind w:firstLine="420"/>
         <w:jc w:val="left"/>
-        <w:rPr>
-          <w:rFonts w:hint="eastAsia"/>
-        </w:rPr>
       </w:pPr>
       <w:r>
         <w:rPr>
@@ -2462,13 +2380,7 @@
         <w:rPr>
           <w:rFonts w:hint="eastAsia"/>
         </w:rPr>
-        <w:t>的准确率。</w:t>
-      </w:r>
-      <w:r>
-        <w:rPr>
-          <w:rFonts w:hint="eastAsia"/>
-        </w:rPr>
-        <w:t>使用</w:t>
+        <w:t>的准确率。使用</w:t>
       </w:r>
       <w:r>
         <w:t>cross_entropy + softmax</w:t>
@@ -2484,10 +2396,292 @@
       <w:pPr>
         <w:ind w:firstLine="420"/>
         <w:jc w:val="left"/>
-        <w:rPr>
-          <w:rFonts w:hint="eastAsia"/>
-        </w:rPr>
-      </w:pPr>
+      </w:pPr>
+    </w:p>
+    <w:p>
+      <w:pPr>
+        <w:ind w:firstLine="420"/>
+        <w:jc w:val="left"/>
+      </w:pPr>
+      <w:r>
+        <w:rPr>
+          <w:rFonts w:hint="eastAsia"/>
+        </w:rPr>
+        <w:t>对于每次训练所使用的</w:t>
+      </w:r>
+      <w:r>
+        <w:rPr>
+          <w:rFonts w:hint="eastAsia"/>
+        </w:rPr>
+        <w:t>batch</w:t>
+      </w:r>
+      <w:r>
+        <w:t xml:space="preserve"> </w:t>
+      </w:r>
+      <w:r>
+        <w:rPr>
+          <w:rFonts w:hint="eastAsia"/>
+        </w:rPr>
+        <w:t>的大小也会对训练的收敛速度还有精确度有重要的影响。如下面四张图，分别选用</w:t>
+      </w:r>
+      <w:r>
+        <w:rPr>
+          <w:rFonts w:hint="eastAsia"/>
+        </w:rPr>
+        <w:t>1</w:t>
+      </w:r>
+      <w:r>
+        <w:t>0,50,100,500</w:t>
+      </w:r>
+      <w:r>
+        <w:rPr>
+          <w:rFonts w:hint="eastAsia"/>
+        </w:rPr>
+        <w:t>的</w:t>
+      </w:r>
+      <w:r>
+        <w:rPr>
+          <w:rFonts w:hint="eastAsia"/>
+        </w:rPr>
+        <w:t>batch</w:t>
+      </w:r>
+      <w:r>
+        <w:t xml:space="preserve"> </w:t>
+      </w:r>
+      <w:r>
+        <w:rPr>
+          <w:rFonts w:hint="eastAsia"/>
+        </w:rPr>
+        <w:t>大小进行</w:t>
+      </w:r>
+      <w:r>
+        <w:rPr>
+          <w:rFonts w:hint="eastAsia"/>
+        </w:rPr>
+        <w:t>1000</w:t>
+      </w:r>
+      <w:r>
+        <w:rPr>
+          <w:rFonts w:hint="eastAsia"/>
+        </w:rPr>
+        <w:t>次的训练。</w:t>
+      </w:r>
+    </w:p>
+    <w:p>
+      <w:pPr>
+        <w:ind w:firstLine="420"/>
+        <w:jc w:val="left"/>
+      </w:pPr>
+      <w:r>
+        <w:lastRenderedPageBreak/>
+        <w:pict>
+          <v:shape id="_x0000_i1029" type="#_x0000_t75" style="width:385pt;height:208pt">
+            <v:imagedata r:id="rId27" o:title="batch_10"/>
+          </v:shape>
+        </w:pict>
+      </w:r>
+    </w:p>
+    <w:p>
+      <w:pPr>
+        <w:ind w:firstLine="420"/>
+        <w:jc w:val="left"/>
+      </w:pPr>
+      <w:r>
+        <w:pict>
+          <v:shape id="_x0000_i1030" type="#_x0000_t75" style="width:370.5pt;height:200pt">
+            <v:imagedata r:id="rId28" o:title="batch_50"/>
+          </v:shape>
+        </w:pict>
+      </w:r>
+    </w:p>
+    <w:p>
+      <w:pPr>
+        <w:ind w:firstLine="420"/>
+        <w:jc w:val="left"/>
+      </w:pPr>
+      <w:r>
+        <w:pict>
+          <v:shape id="_x0000_i1032" type="#_x0000_t75" style="width:373.5pt;height:201.5pt">
+            <v:imagedata r:id="rId29" o:title="batch_100"/>
+          </v:shape>
+        </w:pict>
+      </w:r>
+    </w:p>
+    <w:p>
+      <w:pPr>
+        <w:ind w:firstLine="420"/>
+        <w:jc w:val="left"/>
+      </w:pPr>
+      <w:r>
+        <w:lastRenderedPageBreak/>
+        <w:pict>
+          <v:shape id="_x0000_i1031" type="#_x0000_t75" style="width:369.5pt;height:199pt">
+            <v:imagedata r:id="rId30" o:title="batch_500"/>
+          </v:shape>
+        </w:pict>
+      </w:r>
+    </w:p>
+    <w:p>
+      <w:pPr>
+        <w:ind w:firstLine="420"/>
+        <w:jc w:val="left"/>
+      </w:pPr>
+      <w:r>
+        <w:rPr>
+          <w:rFonts w:hint="eastAsia"/>
+        </w:rPr>
+        <w:t>可以看出，</w:t>
+      </w:r>
+      <w:r>
+        <w:rPr>
+          <w:rFonts w:hint="eastAsia"/>
+        </w:rPr>
+        <w:t>batch</w:t>
+      </w:r>
+      <w:r>
+        <w:t xml:space="preserve"> = 50 </w:t>
+      </w:r>
+      <w:r>
+        <w:rPr>
+          <w:rFonts w:hint="eastAsia"/>
+        </w:rPr>
+        <w:t>的收敛速度是最快的，同时准确率是最高的。当</w:t>
+      </w:r>
+      <w:r>
+        <w:rPr>
+          <w:rFonts w:hint="eastAsia"/>
+        </w:rPr>
+        <w:t>batch</w:t>
+      </w:r>
+      <w:r>
+        <w:rPr>
+          <w:rFonts w:hint="eastAsia"/>
+        </w:rPr>
+        <w:t>过小的时候，可以看出当</w:t>
+      </w:r>
+      <w:r>
+        <w:rPr>
+          <w:rFonts w:hint="eastAsia"/>
+        </w:rPr>
+        <w:t>batch=</w:t>
+      </w:r>
+      <w:r>
+        <w:t xml:space="preserve">10 </w:t>
+      </w:r>
+      <w:r>
+        <w:rPr>
+          <w:rFonts w:hint="eastAsia"/>
+        </w:rPr>
+        <w:t>的时候，学习比较慢，而且准确率也不够好，没超过</w:t>
+      </w:r>
+      <w:r>
+        <w:rPr>
+          <w:rFonts w:hint="eastAsia"/>
+        </w:rPr>
+        <w:t>0.9</w:t>
+      </w:r>
+      <w:r>
+        <w:rPr>
+          <w:rFonts w:hint="eastAsia"/>
+        </w:rPr>
+        <w:t>，可以得出原因是数据量太小导致学习出的模型不够准确。当</w:t>
+      </w:r>
+      <w:r>
+        <w:rPr>
+          <w:rFonts w:hint="eastAsia"/>
+        </w:rPr>
+        <w:t>batch</w:t>
+      </w:r>
+      <w:r>
+        <w:rPr>
+          <w:rFonts w:hint="eastAsia"/>
+        </w:rPr>
+        <w:t>过大的时候，可以看出当</w:t>
+      </w:r>
+      <w:r>
+        <w:rPr>
+          <w:rFonts w:hint="eastAsia"/>
+        </w:rPr>
+        <w:t>batch=</w:t>
+      </w:r>
+      <w:r>
+        <w:t xml:space="preserve">500 </w:t>
+      </w:r>
+      <w:r>
+        <w:rPr>
+          <w:rFonts w:hint="eastAsia"/>
+        </w:rPr>
+        <w:t>的时候，已经完全偏离了轨道，准确率只有</w:t>
+      </w:r>
+      <w:r>
+        <w:rPr>
+          <w:rFonts w:hint="eastAsia"/>
+        </w:rPr>
+        <w:t>10%</w:t>
+      </w:r>
+      <w:r>
+        <w:rPr>
+          <w:rFonts w:hint="eastAsia"/>
+        </w:rPr>
+        <w:t>相当于</w:t>
+      </w:r>
+      <w:r>
+        <w:rPr>
+          <w:rFonts w:hint="eastAsia"/>
+        </w:rPr>
+        <w:t>10</w:t>
+      </w:r>
+      <w:r>
+        <w:rPr>
+          <w:rFonts w:hint="eastAsia"/>
+        </w:rPr>
+        <w:t>个数中随机选择一个，</w:t>
+      </w:r>
+      <w:r>
+        <w:rPr>
+          <w:rFonts w:hint="eastAsia"/>
+        </w:rPr>
+        <w:t>完全没有效果，原因可能是</w:t>
+      </w:r>
+      <w:r>
+        <w:rPr>
+          <w:rFonts w:hint="eastAsia"/>
+        </w:rPr>
+        <w:t>batch=</w:t>
+      </w:r>
+      <w:r>
+        <w:t>500</w:t>
+      </w:r>
+      <w:r>
+        <w:t>，</w:t>
+      </w:r>
+      <w:r>
+        <w:rPr>
+          <w:rFonts w:hint="eastAsia"/>
+        </w:rPr>
+        <w:t>导致每次训练相同的数据概率很大，导致不具有广泛性，导致不能很好的识别测试数据。</w:t>
+      </w:r>
+    </w:p>
+    <w:p>
+      <w:pPr>
+        <w:ind w:firstLine="420"/>
+        <w:jc w:val="left"/>
+        <w:rPr>
+          <w:rFonts w:hint="eastAsia"/>
+        </w:rPr>
+      </w:pPr>
+    </w:p>
+    <w:p>
+      <w:pPr>
+        <w:ind w:firstLine="420"/>
+        <w:jc w:val="left"/>
+      </w:pPr>
+      <w:r>
+        <w:rPr>
+          <w:rFonts w:hint="eastAsia"/>
+        </w:rPr>
+        <w:t>最后，</w:t>
+      </w:r>
       <w:r>
         <w:rPr>
           <w:rFonts w:hint="eastAsia"/>
@@ -2552,11 +2746,6 @@
       </w:r>
     </w:p>
     <w:p>
-      <w:pPr>
-        <w:rPr>
-          <w:rFonts w:hint="eastAsia"/>
-        </w:rPr>
-      </w:pPr>
       <w:r>
         <w:tab/>
       </w:r>
@@ -2564,13 +2753,49 @@
         <w:rPr>
           <w:rFonts w:hint="eastAsia"/>
         </w:rPr>
-        <w:t>对于深度学习中计算结构的构建</w:t>
-      </w:r>
-      <w:r>
-        <w:rPr>
-          <w:rFonts w:hint="eastAsia"/>
-        </w:rPr>
-        <w:t>、函数的选择</w:t>
+        <w:t>在</w:t>
+      </w:r>
+      <w:r>
+        <w:rPr>
+          <w:rFonts w:hint="eastAsia"/>
+        </w:rPr>
+        <w:t>深度学习中</w:t>
+      </w:r>
+      <w:r>
+        <w:rPr>
+          <w:rFonts w:hint="eastAsia"/>
+        </w:rPr>
+        <w:t>，</w:t>
+      </w:r>
+      <w:r>
+        <w:rPr>
+          <w:rFonts w:hint="eastAsia"/>
+        </w:rPr>
+        <w:t>计算结构的构建</w:t>
+      </w:r>
+      <w:r>
+        <w:rPr>
+          <w:rFonts w:hint="eastAsia"/>
+        </w:rPr>
+        <w:t>、</w:t>
+      </w:r>
+      <w:r>
+        <w:rPr>
+          <w:rFonts w:hint="eastAsia"/>
+        </w:rPr>
+        <w:t>各种</w:t>
+      </w:r>
+      <w:r>
+        <w:rPr>
+          <w:rFonts w:hint="eastAsia"/>
+        </w:rPr>
+        <w:t>函数的选择</w:t>
+      </w:r>
+      <w:r>
+        <w:rPr>
+          <w:rFonts w:hint="eastAsia"/>
+        </w:rPr>
+        <w:t>，还有找到合适的参数取值对于训练的模型的好坏具有重大影响</w:t>
       </w:r>
       <w:bookmarkStart w:id="0" w:name="_GoBack"/>
       <w:bookmarkEnd w:id="0"/>
@@ -2578,7 +2803,7 @@
         <w:rPr>
           <w:rFonts w:hint="eastAsia"/>
         </w:rPr>
-        <w:t>还有参数的取值具有重要的意义。</w:t>
+        <w:t>。</w:t>
       </w:r>
     </w:p>
     <w:sectPr>

</xml_diff>